<commit_message>
[Empty][Jin] Updated dates for git practice
</commit_message>
<xml_diff>
--- a/dumalaganDa_1.3.6.docx
+++ b/dumalaganDa_1.3.6.docx
@@ -179,7 +179,21 @@
                 <w:sz w:val="18"/>
                 <w:szCs w:val="22"/>
               </w:rPr>
-              <w:t>February 3, 2023</w:t>
+              <w:t xml:space="preserve">February </w:t>
+            </w:r>
+            <w:r>
+              <w:rPr>
+                <w:sz w:val="18"/>
+                <w:szCs w:val="22"/>
+              </w:rPr>
+              <w:t>4</w:t>
+            </w:r>
+            <w:r>
+              <w:rPr>
+                <w:sz w:val="18"/>
+                <w:szCs w:val="22"/>
+              </w:rPr>
+              <w:t>, 2023</w:t>
             </w:r>
           </w:p>
         </w:tc>
@@ -1327,7 +1341,7 @@
       <w:rPr>
         <w:noProof/>
       </w:rPr>
-      <w:t>2021</w:t>
+      <w:t>2023</w:t>
     </w:r>
     <w:r>
       <w:fldChar w:fldCharType="end"/>
@@ -1489,7 +1503,7 @@
       <w:rPr>
         <w:noProof/>
       </w:rPr>
-      <w:t>2021</w:t>
+      <w:t>2023</w:t>
     </w:r>
     <w:r>
       <w:fldChar w:fldCharType="end"/>
@@ -5117,6 +5131,7 @@
     <w:rsid w:val="00225F30"/>
     <w:rsid w:val="00441D28"/>
     <w:rsid w:val="004B7764"/>
+    <w:rsid w:val="0058581B"/>
     <w:rsid w:val="008C39BB"/>
     <w:rsid w:val="00AF1098"/>
     <w:rsid w:val="00B10CDF"/>

</xml_diff>

<commit_message>
[2.5/4][danid] Resume at 1.5.10
</commit_message>
<xml_diff>
--- a/dumalaganDa_1.3.6.docx
+++ b/dumalaganDa_1.3.6.docx
@@ -920,6 +920,7 @@
         </w:rPr>
         <w:t xml:space="preserve">Configure the domain name to be </w:t>
       </w:r>
+      <w:proofErr w:type="spellStart"/>
       <w:r>
         <w:rPr>
           <w:b/>
@@ -928,6 +929,7 @@
         </w:rPr>
         <w:t>netacad.pka</w:t>
       </w:r>
+      <w:proofErr w:type="spellEnd"/>
       <w:r>
         <w:rPr>
           <w:sz w:val="18"/>
@@ -1028,7 +1030,23 @@
           <w:szCs w:val="21"/>
         </w:rPr>
         <w:lastRenderedPageBreak/>
-        <w:t>Configure the VTY lines to check the local username database for login credentials and to only allow SSH for remote access. Remove the existing vty line password.</w:t>
+        <w:t xml:space="preserve">Configure the VTY lines to check the local username database for login credentials and to only allow SSH for remote access. Remove the existing </w:t>
+      </w:r>
+      <w:proofErr w:type="spellStart"/>
+      <w:r>
+        <w:rPr>
+          <w:sz w:val="18"/>
+          <w:szCs w:val="21"/>
+        </w:rPr>
+        <w:t>vty</w:t>
+      </w:r>
+      <w:proofErr w:type="spellEnd"/>
+      <w:r>
+        <w:rPr>
+          <w:sz w:val="18"/>
+          <w:szCs w:val="21"/>
+        </w:rPr>
+        <w:t xml:space="preserve"> line password.</w:t>
       </w:r>
     </w:p>
     <w:p>
@@ -1078,6 +1096,7 @@
         </w:rPr>
         <w:t xml:space="preserve">Attempt to log in using SSH. Type </w:t>
       </w:r>
+      <w:proofErr w:type="spellStart"/>
       <w:r>
         <w:rPr>
           <w:b/>
@@ -1086,6 +1105,7 @@
         </w:rPr>
         <w:t>ssh</w:t>
       </w:r>
+      <w:proofErr w:type="spellEnd"/>
       <w:r>
         <w:rPr>
           <w:sz w:val="18"/>
@@ -1176,8 +1196,13 @@
         <w:pStyle w:val="Heading2"/>
       </w:pPr>
       <w:r>
-        <w:t>Post your screenshots</w:t>
-      </w:r>
+        <w:t xml:space="preserve">Post your </w:t>
+      </w:r>
+      <w:proofErr w:type="gramStart"/>
+      <w:r>
+        <w:t>screenshots</w:t>
+      </w:r>
+      <w:proofErr w:type="gramEnd"/>
     </w:p>
     <w:p>
       <w:pPr>
@@ -1236,19 +1261,232 @@
       </w:pPr>
       <w:r>
         <w:rPr>
+          <w:noProof/>
           <w:sz w:val="4"/>
           <w:szCs w:val="22"/>
         </w:rPr>
+        <mc:AlternateContent>
+          <mc:Choice Requires="wps">
+            <w:drawing>
+              <wp:anchor distT="45720" distB="45720" distL="114300" distR="114300" simplePos="0" relativeHeight="251659264" behindDoc="0" locked="0" layoutInCell="1" allowOverlap="1" wp14:anchorId="34CB47DB" wp14:editId="24D65B35">
+                <wp:simplePos x="0" y="0"/>
+                <wp:positionH relativeFrom="column">
+                  <wp:posOffset>1835727</wp:posOffset>
+                </wp:positionH>
+                <wp:positionV relativeFrom="paragraph">
+                  <wp:posOffset>1624388</wp:posOffset>
+                </wp:positionV>
+                <wp:extent cx="3786448" cy="1404620"/>
+                <wp:effectExtent l="0" t="0" r="0" b="8890"/>
+                <wp:wrapNone/>
+                <wp:docPr id="217" name="Text Box 2"/>
+                <wp:cNvGraphicFramePr>
+                  <a:graphicFrameLocks xmlns:a="http://schemas.openxmlformats.org/drawingml/2006/main"/>
+                </wp:cNvGraphicFramePr>
+                <a:graphic xmlns:a="http://schemas.openxmlformats.org/drawingml/2006/main">
+                  <a:graphicData uri="http://schemas.microsoft.com/office/word/2010/wordprocessingShape">
+                    <wps:wsp>
+                      <wps:cNvSpPr txBox="1">
+                        <a:spLocks noChangeArrowheads="1"/>
+                      </wps:cNvSpPr>
+                      <wps:spPr bwMode="auto">
+                        <a:xfrm>
+                          <a:off x="0" y="0"/>
+                          <a:ext cx="3786448" cy="1404620"/>
+                        </a:xfrm>
+                        <a:prstGeom prst="rect">
+                          <a:avLst/>
+                        </a:prstGeom>
+                        <a:noFill/>
+                        <a:ln>
+                          <a:noFill/>
+                        </a:ln>
+                      </wps:spPr>
+                      <wps:style>
+                        <a:lnRef idx="0">
+                          <a:scrgbClr r="0" g="0" b="0"/>
+                        </a:lnRef>
+                        <a:fillRef idx="0">
+                          <a:scrgbClr r="0" g="0" b="0"/>
+                        </a:fillRef>
+                        <a:effectRef idx="0">
+                          <a:scrgbClr r="0" g="0" b="0"/>
+                        </a:effectRef>
+                        <a:fontRef idx="minor">
+                          <a:schemeClr val="dk1"/>
+                        </a:fontRef>
+                      </wps:style>
+                      <wps:txbx>
+                        <w:txbxContent>
+                          <w:p>
+                            <w:pPr>
+                              <w:spacing w:before="0" w:after="0"/>
+                              <w:rPr>
+                                <w:b/>
+                                <w:bCs/>
+                                <w:sz w:val="36"/>
+                                <w:szCs w:val="36"/>
+                              </w:rPr>
+                            </w:pPr>
+                            <w:r>
+                              <w:rPr>
+                                <w:b/>
+                                <w:bCs/>
+                                <w:sz w:val="36"/>
+                                <w:szCs w:val="36"/>
+                              </w:rPr>
+                              <w:t>Danica Marie A. Dumalagan</w:t>
+                            </w:r>
+                          </w:p>
+                          <w:p>
+                            <w:pPr>
+                              <w:spacing w:before="0" w:after="0"/>
+                              <w:rPr>
+                                <w:b/>
+                                <w:bCs/>
+                                <w:sz w:val="36"/>
+                                <w:szCs w:val="36"/>
+                              </w:rPr>
+                            </w:pPr>
+                            <w:r>
+                              <w:rPr>
+                                <w:b/>
+                                <w:bCs/>
+                                <w:sz w:val="36"/>
+                                <w:szCs w:val="36"/>
+                              </w:rPr>
+                              <w:t>18103276</w:t>
+                            </w:r>
+                          </w:p>
+                        </w:txbxContent>
+                      </wps:txbx>
+                      <wps:bodyPr rot="0" vert="horz" wrap="square" lIns="91440" tIns="45720" rIns="91440" bIns="45720" anchor="t" anchorCtr="0">
+                        <a:spAutoFit/>
+                      </wps:bodyPr>
+                    </wps:wsp>
+                  </a:graphicData>
+                </a:graphic>
+                <wp14:sizeRelH relativeFrom="margin">
+                  <wp14:pctWidth>0</wp14:pctWidth>
+                </wp14:sizeRelH>
+                <wp14:sizeRelV relativeFrom="margin">
+                  <wp14:pctHeight>20000</wp14:pctHeight>
+                </wp14:sizeRelV>
+              </wp:anchor>
+            </w:drawing>
+          </mc:Choice>
+          <mc:Fallback>
+            <w:pict>
+              <v:shapetype w14:anchorId="34CB47DB" id="_x0000_t202" coordsize="21600,21600" o:spt="202" path="m,l,21600r21600,l21600,xe">
+                <v:stroke joinstyle="miter"/>
+                <v:path gradientshapeok="t" o:connecttype="rect"/>
+              </v:shapetype>
+              <v:shape id="Text Box 2" o:spid="_x0000_s1026" type="#_x0000_t202" style="position:absolute;margin-left:144.55pt;margin-top:127.9pt;width:298.15pt;height:110.6pt;z-index:251659264;visibility:visible;mso-wrap-style:square;mso-width-percent:0;mso-height-percent:200;mso-wrap-distance-left:9pt;mso-wrap-distance-top:3.6pt;mso-wrap-distance-right:9pt;mso-wrap-distance-bottom:3.6pt;mso-position-horizontal:absolute;mso-position-horizontal-relative:text;mso-position-vertical:absolute;mso-position-vertical-relative:text;mso-width-percent:0;mso-height-percent:200;mso-width-relative:margin;mso-height-relative:margin;v-text-anchor:top" o:gfxdata="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" filled="f" stroked="f">
+                <v:textbox style="mso-fit-shape-to-text:t">
+                  <w:txbxContent>
+                    <w:p>
+                      <w:pPr>
+                        <w:spacing w:before="0" w:after="0"/>
+                        <w:rPr>
+                          <w:b/>
+                          <w:bCs/>
+                          <w:sz w:val="36"/>
+                          <w:szCs w:val="36"/>
+                        </w:rPr>
+                      </w:pPr>
+                      <w:r>
+                        <w:rPr>
+                          <w:b/>
+                          <w:bCs/>
+                          <w:sz w:val="36"/>
+                          <w:szCs w:val="36"/>
+                        </w:rPr>
+                        <w:t>Danica Marie A. Dumalagan</w:t>
+                      </w:r>
+                    </w:p>
+                    <w:p>
+                      <w:pPr>
+                        <w:spacing w:before="0" w:after="0"/>
+                        <w:rPr>
+                          <w:b/>
+                          <w:bCs/>
+                          <w:sz w:val="36"/>
+                          <w:szCs w:val="36"/>
+                        </w:rPr>
+                      </w:pPr>
+                      <w:r>
+                        <w:rPr>
+                          <w:b/>
+                          <w:bCs/>
+                          <w:sz w:val="36"/>
+                          <w:szCs w:val="36"/>
+                        </w:rPr>
+                        <w:t>18103276</w:t>
+                      </w:r>
+                    </w:p>
+                  </w:txbxContent>
+                </v:textbox>
+              </v:shape>
+            </w:pict>
+          </mc:Fallback>
+        </mc:AlternateContent>
+      </w:r>
+      <w:r>
+        <w:rPr>
+          <w:sz w:val="4"/>
+          <w:szCs w:val="22"/>
+        </w:rPr>
         <w:t>End of document</w:t>
+      </w:r>
+      <w:r>
+        <w:rPr>
+          <w:sz w:val="4"/>
+          <w:szCs w:val="22"/>
+        </w:rPr>
+        <w:drawing>
+          <wp:inline distT="0" distB="0" distL="0" distR="0" wp14:anchorId="75D10F57" wp14:editId="03D62539">
+            <wp:extent cx="6400800" cy="3383915"/>
+            <wp:effectExtent l="0" t="0" r="0" b="6985"/>
+            <wp:docPr id="1" name="Picture 1" descr="Graphical user interface, text, application&#10;&#10;Description automatically generated"/>
+            <wp:cNvGraphicFramePr>
+              <a:graphicFrameLocks xmlns:a="http://schemas.openxmlformats.org/drawingml/2006/main" noChangeAspect="1"/>
+            </wp:cNvGraphicFramePr>
+            <a:graphic xmlns:a="http://schemas.openxmlformats.org/drawingml/2006/main">
+              <a:graphicData uri="http://schemas.openxmlformats.org/drawingml/2006/picture">
+                <pic:pic xmlns:pic="http://schemas.openxmlformats.org/drawingml/2006/picture">
+                  <pic:nvPicPr>
+                    <pic:cNvPr id="1" name="Picture 1" descr="Graphical user interface, text, application&#10;&#10;Description automatically generated"/>
+                    <pic:cNvPicPr/>
+                  </pic:nvPicPr>
+                  <pic:blipFill>
+                    <a:blip r:embed="rId8"/>
+                    <a:stretch>
+                      <a:fillRect/>
+                    </a:stretch>
+                  </pic:blipFill>
+                  <pic:spPr>
+                    <a:xfrm>
+                      <a:off x="0" y="0"/>
+                      <a:ext cx="6400800" cy="3383915"/>
+                    </a:xfrm>
+                    <a:prstGeom prst="rect">
+                      <a:avLst/>
+                    </a:prstGeom>
+                  </pic:spPr>
+                </pic:pic>
+              </a:graphicData>
+            </a:graphic>
+          </wp:inline>
+        </w:drawing>
       </w:r>
     </w:p>
     <w:sectPr>
-      <w:headerReference w:type="even" r:id="rId8"/>
-      <w:headerReference w:type="default" r:id="rId9"/>
-      <w:footerReference w:type="even" r:id="rId10"/>
-      <w:footerReference w:type="default" r:id="rId11"/>
-      <w:headerReference w:type="first" r:id="rId12"/>
-      <w:footerReference w:type="first" r:id="rId13"/>
+      <w:headerReference w:type="even" r:id="rId9"/>
+      <w:headerReference w:type="default" r:id="rId10"/>
+      <w:footerReference w:type="even" r:id="rId11"/>
+      <w:footerReference w:type="default" r:id="rId12"/>
+      <w:headerReference w:type="first" r:id="rId13"/>
+      <w:footerReference w:type="first" r:id="rId14"/>
       <w:pgSz w:w="12240" w:h="15840" w:code="1"/>
       <w:pgMar w:top="1526" w:right="1080" w:bottom="1296" w:left="1080" w:header="720" w:footer="720" w:gutter="0"/>
       <w:cols w:space="720"/>
@@ -5136,6 +5374,7 @@
     <w:rsid w:val="00AF1098"/>
     <w:rsid w:val="00B10CDF"/>
     <w:rsid w:val="00B62B39"/>
+    <w:rsid w:val="00FE129F"/>
   </w:rsids>
   <m:mathPr>
     <m:mathFont m:val="Cambria Math"/>

</xml_diff>